<commit_message>
final changes for report
</commit_message>
<xml_diff>
--- a/CS839-Stage1-Report.docx
+++ b/CS839-Stage1-Report.docx
@@ -778,18 +778,23 @@
           <w:ilvl w:val="0"/>
           <w:numId w:val="1"/>
         </w:numPr>
-        <w:rPr>
-          <w:sz w:val="28"/>
-          <w:szCs w:val="28"/>
-        </w:rPr>
-      </w:pPr>
-      <w:r>
-        <w:rPr>
-          <w:rFonts w:eastAsia="Times New Roman" w:cs="Times New Roman" w:ascii="Times New Roman" w:hAnsi="Times New Roman"/>
-          <w:sz w:val="28"/>
-          <w:szCs w:val="28"/>
-        </w:rPr>
-        <w:t xml:space="preserve">Next, we extracted a set of 23 features like, ‘Is_prev_location_descriptor’, ‘is_previous_title’, ‘say_synonym’, ‘location_based’, distances from verb, ‘token_length’. Etc.. </w:t>
+        <w:rPr/>
+      </w:pPr>
+      <w:r>
+        <w:rPr>
+          <w:rFonts w:eastAsia="Times New Roman" w:cs="Times New Roman" w:ascii="Times New Roman" w:hAnsi="Times New Roman"/>
+          <w:sz w:val="28"/>
+          <w:szCs w:val="28"/>
+        </w:rPr>
+        <w:t>Next, we extracted a set of 23 features like, ‘Is_prev_location_descriptor’, ‘is_previous_title’, ‘say_synonym’, ‘location_based’, distances from verb, ‘token_length’,</w:t>
+      </w:r>
+      <w:r>
+        <w:rPr>
+          <w:rFonts w:eastAsia="Times New Roman" w:cs="Times New Roman" w:ascii="Times New Roman" w:hAnsi="Times New Roman"/>
+          <w:sz w:val="28"/>
+          <w:szCs w:val="28"/>
+        </w:rPr>
+        <w:t>etc. We also used word2vec for the tokens as a feature.</w:t>
       </w:r>
     </w:p>
     <w:p>
@@ -869,8 +874,8 @@
         <w:tblLook w:noVBand="1" w:val="04a0" w:noHBand="0" w:lastColumn="0" w:firstColumn="1" w:lastRow="0" w:firstRow="1"/>
       </w:tblPr>
       <w:tblGrid>
-        <w:gridCol w:w="2006"/>
-        <w:gridCol w:w="2009"/>
+        <w:gridCol w:w="2005"/>
+        <w:gridCol w:w="2010"/>
         <w:gridCol w:w="1953"/>
         <w:gridCol w:w="1941"/>
       </w:tblGrid>
@@ -878,7 +883,7 @@
         <w:trPr/>
         <w:tc>
           <w:tcPr>
-            <w:tcW w:w="2006" w:type="dxa"/>
+            <w:tcW w:w="2005" w:type="dxa"/>
             <w:tcBorders>
               <w:right w:val="nil"/>
               <w:insideV w:val="nil"/>
@@ -899,7 +904,7 @@
         </w:tc>
         <w:tc>
           <w:tcPr>
-            <w:tcW w:w="2009" w:type="dxa"/>
+            <w:tcW w:w="2010" w:type="dxa"/>
             <w:tcBorders/>
             <w:shd w:fill="auto" w:val="clear"/>
           </w:tcPr>
@@ -980,7 +985,7 @@
         <w:trPr/>
         <w:tc>
           <w:tcPr>
-            <w:tcW w:w="2006" w:type="dxa"/>
+            <w:tcW w:w="2005" w:type="dxa"/>
             <w:tcBorders>
               <w:right w:val="nil"/>
               <w:insideV w:val="nil"/>
@@ -1009,7 +1014,7 @@
         </w:tc>
         <w:tc>
           <w:tcPr>
-            <w:tcW w:w="2009" w:type="dxa"/>
+            <w:tcW w:w="2010" w:type="dxa"/>
             <w:tcBorders/>
             <w:shd w:fill="auto" w:val="clear"/>
           </w:tcPr>
@@ -1090,7 +1095,7 @@
         <w:trPr/>
         <w:tc>
           <w:tcPr>
-            <w:tcW w:w="2006" w:type="dxa"/>
+            <w:tcW w:w="2005" w:type="dxa"/>
             <w:tcBorders>
               <w:top w:val="nil"/>
               <w:right w:val="nil"/>
@@ -1120,7 +1125,7 @@
         </w:tc>
         <w:tc>
           <w:tcPr>
-            <w:tcW w:w="2009" w:type="dxa"/>
+            <w:tcW w:w="2010" w:type="dxa"/>
             <w:tcBorders>
               <w:top w:val="nil"/>
             </w:tcBorders>
@@ -1260,8 +1265,8 @@
         <w:tblLook w:noVBand="1" w:val="04a0" w:noHBand="0" w:lastColumn="0" w:firstColumn="1" w:lastRow="0" w:firstRow="1"/>
       </w:tblPr>
       <w:tblGrid>
-        <w:gridCol w:w="2006"/>
-        <w:gridCol w:w="2009"/>
+        <w:gridCol w:w="2005"/>
+        <w:gridCol w:w="2010"/>
         <w:gridCol w:w="1953"/>
         <w:gridCol w:w="1941"/>
       </w:tblGrid>
@@ -1269,7 +1274,7 @@
         <w:trPr/>
         <w:tc>
           <w:tcPr>
-            <w:tcW w:w="2006" w:type="dxa"/>
+            <w:tcW w:w="2005" w:type="dxa"/>
             <w:tcBorders>
               <w:right w:val="nil"/>
               <w:insideV w:val="nil"/>
@@ -1290,7 +1295,7 @@
         </w:tc>
         <w:tc>
           <w:tcPr>
-            <w:tcW w:w="2009" w:type="dxa"/>
+            <w:tcW w:w="2010" w:type="dxa"/>
             <w:tcBorders/>
             <w:shd w:fill="auto" w:val="clear"/>
           </w:tcPr>
@@ -1371,7 +1376,7 @@
         <w:trPr/>
         <w:tc>
           <w:tcPr>
-            <w:tcW w:w="2006" w:type="dxa"/>
+            <w:tcW w:w="2005" w:type="dxa"/>
             <w:tcBorders>
               <w:right w:val="nil"/>
               <w:insideV w:val="nil"/>
@@ -1400,7 +1405,7 @@
         </w:tc>
         <w:tc>
           <w:tcPr>
-            <w:tcW w:w="2009" w:type="dxa"/>
+            <w:tcW w:w="2010" w:type="dxa"/>
             <w:tcBorders/>
             <w:shd w:fill="auto" w:val="clear"/>
           </w:tcPr>
@@ -1481,7 +1486,7 @@
         <w:trPr/>
         <w:tc>
           <w:tcPr>
-            <w:tcW w:w="2006" w:type="dxa"/>
+            <w:tcW w:w="2005" w:type="dxa"/>
             <w:tcBorders>
               <w:top w:val="nil"/>
               <w:right w:val="nil"/>
@@ -1511,7 +1516,7 @@
         </w:tc>
         <w:tc>
           <w:tcPr>
-            <w:tcW w:w="2009" w:type="dxa"/>
+            <w:tcW w:w="2010" w:type="dxa"/>
             <w:tcBorders>
               <w:top w:val="nil"/>
             </w:tcBorders>
@@ -1651,8 +1656,8 @@
         <w:tblLook w:noVBand="1" w:val="04a0" w:noHBand="0" w:lastColumn="0" w:firstColumn="1" w:lastRow="0" w:firstRow="1"/>
       </w:tblPr>
       <w:tblGrid>
-        <w:gridCol w:w="2006"/>
-        <w:gridCol w:w="2009"/>
+        <w:gridCol w:w="2005"/>
+        <w:gridCol w:w="2010"/>
         <w:gridCol w:w="1953"/>
         <w:gridCol w:w="1941"/>
       </w:tblGrid>
@@ -1660,7 +1665,7 @@
         <w:trPr/>
         <w:tc>
           <w:tcPr>
-            <w:tcW w:w="2006" w:type="dxa"/>
+            <w:tcW w:w="2005" w:type="dxa"/>
             <w:tcBorders>
               <w:right w:val="nil"/>
               <w:insideV w:val="nil"/>
@@ -1681,7 +1686,7 @@
         </w:tc>
         <w:tc>
           <w:tcPr>
-            <w:tcW w:w="2009" w:type="dxa"/>
+            <w:tcW w:w="2010" w:type="dxa"/>
             <w:tcBorders/>
             <w:shd w:fill="auto" w:val="clear"/>
           </w:tcPr>
@@ -1762,7 +1767,7 @@
         <w:trPr/>
         <w:tc>
           <w:tcPr>
-            <w:tcW w:w="2006" w:type="dxa"/>
+            <w:tcW w:w="2005" w:type="dxa"/>
             <w:tcBorders>
               <w:right w:val="nil"/>
               <w:insideV w:val="nil"/>
@@ -1791,7 +1796,7 @@
         </w:tc>
         <w:tc>
           <w:tcPr>
-            <w:tcW w:w="2009" w:type="dxa"/>
+            <w:tcW w:w="2010" w:type="dxa"/>
             <w:tcBorders/>
             <w:shd w:fill="auto" w:val="clear"/>
           </w:tcPr>
@@ -1872,7 +1877,7 @@
         <w:trPr/>
         <w:tc>
           <w:tcPr>
-            <w:tcW w:w="2006" w:type="dxa"/>
+            <w:tcW w:w="2005" w:type="dxa"/>
             <w:tcBorders>
               <w:top w:val="nil"/>
               <w:right w:val="nil"/>
@@ -1902,7 +1907,7 @@
         </w:tc>
         <w:tc>
           <w:tcPr>
-            <w:tcW w:w="2009" w:type="dxa"/>
+            <w:tcW w:w="2010" w:type="dxa"/>
             <w:tcBorders>
               <w:top w:val="nil"/>
             </w:tcBorders>
@@ -2042,8 +2047,8 @@
         <w:tblLook w:noVBand="1" w:val="04a0" w:noHBand="0" w:lastColumn="0" w:firstColumn="1" w:lastRow="0" w:firstRow="1"/>
       </w:tblPr>
       <w:tblGrid>
-        <w:gridCol w:w="2006"/>
-        <w:gridCol w:w="2009"/>
+        <w:gridCol w:w="2005"/>
+        <w:gridCol w:w="2010"/>
         <w:gridCol w:w="1953"/>
         <w:gridCol w:w="1941"/>
       </w:tblGrid>
@@ -2051,7 +2056,7 @@
         <w:trPr/>
         <w:tc>
           <w:tcPr>
-            <w:tcW w:w="2006" w:type="dxa"/>
+            <w:tcW w:w="2005" w:type="dxa"/>
             <w:tcBorders>
               <w:right w:val="nil"/>
               <w:insideV w:val="nil"/>
@@ -2072,7 +2077,7 @@
         </w:tc>
         <w:tc>
           <w:tcPr>
-            <w:tcW w:w="2009" w:type="dxa"/>
+            <w:tcW w:w="2010" w:type="dxa"/>
             <w:tcBorders/>
             <w:shd w:fill="auto" w:val="clear"/>
           </w:tcPr>
@@ -2153,7 +2158,7 @@
         <w:trPr/>
         <w:tc>
           <w:tcPr>
-            <w:tcW w:w="2006" w:type="dxa"/>
+            <w:tcW w:w="2005" w:type="dxa"/>
             <w:tcBorders>
               <w:right w:val="nil"/>
               <w:insideV w:val="nil"/>
@@ -2182,7 +2187,7 @@
         </w:tc>
         <w:tc>
           <w:tcPr>
-            <w:tcW w:w="2009" w:type="dxa"/>
+            <w:tcW w:w="2010" w:type="dxa"/>
             <w:tcBorders/>
             <w:shd w:fill="auto" w:val="clear"/>
           </w:tcPr>
@@ -2263,7 +2268,7 @@
         <w:trPr/>
         <w:tc>
           <w:tcPr>
-            <w:tcW w:w="2006" w:type="dxa"/>
+            <w:tcW w:w="2005" w:type="dxa"/>
             <w:tcBorders>
               <w:top w:val="nil"/>
               <w:right w:val="nil"/>
@@ -2293,7 +2298,7 @@
         </w:tc>
         <w:tc>
           <w:tcPr>
-            <w:tcW w:w="2009" w:type="dxa"/>
+            <w:tcW w:w="2010" w:type="dxa"/>
             <w:tcBorders>
               <w:top w:val="nil"/>
             </w:tcBorders>
@@ -2433,8 +2438,8 @@
         <w:tblLook w:noVBand="1" w:val="04a0" w:noHBand="0" w:lastColumn="0" w:firstColumn="1" w:lastRow="0" w:firstRow="1"/>
       </w:tblPr>
       <w:tblGrid>
-        <w:gridCol w:w="2006"/>
-        <w:gridCol w:w="2009"/>
+        <w:gridCol w:w="2005"/>
+        <w:gridCol w:w="2010"/>
         <w:gridCol w:w="1953"/>
         <w:gridCol w:w="1941"/>
       </w:tblGrid>
@@ -2442,7 +2447,7 @@
         <w:trPr/>
         <w:tc>
           <w:tcPr>
-            <w:tcW w:w="2006" w:type="dxa"/>
+            <w:tcW w:w="2005" w:type="dxa"/>
             <w:tcBorders>
               <w:right w:val="nil"/>
               <w:insideV w:val="nil"/>
@@ -2463,7 +2468,7 @@
         </w:tc>
         <w:tc>
           <w:tcPr>
-            <w:tcW w:w="2009" w:type="dxa"/>
+            <w:tcW w:w="2010" w:type="dxa"/>
             <w:tcBorders/>
             <w:shd w:fill="auto" w:val="clear"/>
           </w:tcPr>
@@ -2544,7 +2549,7 @@
         <w:trPr/>
         <w:tc>
           <w:tcPr>
-            <w:tcW w:w="2006" w:type="dxa"/>
+            <w:tcW w:w="2005" w:type="dxa"/>
             <w:tcBorders>
               <w:right w:val="nil"/>
               <w:insideV w:val="nil"/>
@@ -2573,7 +2578,7 @@
         </w:tc>
         <w:tc>
           <w:tcPr>
-            <w:tcW w:w="2009" w:type="dxa"/>
+            <w:tcW w:w="2010" w:type="dxa"/>
             <w:tcBorders/>
             <w:shd w:fill="auto" w:val="clear"/>
           </w:tcPr>
@@ -2654,7 +2659,7 @@
         <w:trPr/>
         <w:tc>
           <w:tcPr>
-            <w:tcW w:w="2006" w:type="dxa"/>
+            <w:tcW w:w="2005" w:type="dxa"/>
             <w:tcBorders>
               <w:top w:val="nil"/>
               <w:right w:val="nil"/>
@@ -2684,7 +2689,7 @@
         </w:tc>
         <w:tc>
           <w:tcPr>
-            <w:tcW w:w="2009" w:type="dxa"/>
+            <w:tcW w:w="2010" w:type="dxa"/>
             <w:tcBorders>
               <w:top w:val="nil"/>
             </w:tcBorders>
@@ -2919,31 +2924,7 @@
           <w:sz w:val="28"/>
           <w:szCs w:val="28"/>
         </w:rPr>
-        <w:t xml:space="preserve">Post Processing rules: To get rid of some of the common false negatives, we added a small whitelist to further enhance our results </w:t>
-      </w:r>
-      <w:r>
-        <w:rPr>
-          <w:rFonts w:eastAsia="Times New Roman" w:cs="Times New Roman" w:ascii="Times New Roman" w:hAnsi="Times New Roman"/>
-          <w:sz w:val="28"/>
-          <w:szCs w:val="28"/>
-        </w:rPr>
-        <w:t>consisting of common countries</w:t>
-      </w:r>
-      <w:r>
-        <w:rPr>
-          <w:rFonts w:eastAsia="Times New Roman" w:cs="Times New Roman" w:ascii="Times New Roman" w:hAnsi="Times New Roman"/>
-          <w:sz w:val="28"/>
-          <w:szCs w:val="28"/>
-        </w:rPr>
-        <w:t xml:space="preserve">. </w:t>
-      </w:r>
-      <w:r>
-        <w:rPr>
-          <w:rFonts w:eastAsia="Times New Roman" w:cs="Times New Roman" w:ascii="Times New Roman" w:hAnsi="Times New Roman"/>
-          <w:sz w:val="28"/>
-          <w:szCs w:val="28"/>
-        </w:rPr>
-        <w:t>The whitelist was  - [</w:t>
+        <w:t>Post Processing rules: To get rid of some of the common false negatives, we added a small whitelist to further enhance our results consisting of common countries. The whitelist was  - [</w:t>
       </w:r>
       <w:r>
         <w:rPr>
@@ -3176,8 +3157,8 @@
         <w:tblLook w:noVBand="1" w:val="04a0" w:noHBand="0" w:lastColumn="0" w:firstColumn="1" w:lastRow="0" w:firstRow="1"/>
       </w:tblPr>
       <w:tblGrid>
-        <w:gridCol w:w="2006"/>
-        <w:gridCol w:w="2009"/>
+        <w:gridCol w:w="2005"/>
+        <w:gridCol w:w="2010"/>
         <w:gridCol w:w="1953"/>
         <w:gridCol w:w="1941"/>
       </w:tblGrid>
@@ -3185,7 +3166,7 @@
         <w:trPr/>
         <w:tc>
           <w:tcPr>
-            <w:tcW w:w="2006" w:type="dxa"/>
+            <w:tcW w:w="2005" w:type="dxa"/>
             <w:tcBorders>
               <w:right w:val="nil"/>
               <w:insideV w:val="nil"/>
@@ -3206,7 +3187,7 @@
         </w:tc>
         <w:tc>
           <w:tcPr>
-            <w:tcW w:w="2009" w:type="dxa"/>
+            <w:tcW w:w="2010" w:type="dxa"/>
             <w:tcBorders/>
             <w:shd w:fill="auto" w:val="clear"/>
           </w:tcPr>
@@ -3275,7 +3256,7 @@
         <w:trPr/>
         <w:tc>
           <w:tcPr>
-            <w:tcW w:w="2006" w:type="dxa"/>
+            <w:tcW w:w="2005" w:type="dxa"/>
             <w:tcBorders>
               <w:top w:val="nil"/>
               <w:right w:val="nil"/>
@@ -3301,7 +3282,7 @@
         </w:tc>
         <w:tc>
           <w:tcPr>
-            <w:tcW w:w="2009" w:type="dxa"/>
+            <w:tcW w:w="2010" w:type="dxa"/>
             <w:tcBorders>
               <w:top w:val="nil"/>
             </w:tcBorders>
@@ -3319,31 +3300,7 @@
                 <w:sz w:val="28"/>
                 <w:szCs w:val="28"/>
               </w:rPr>
-              <w:t>9</w:t>
-            </w:r>
-            <w:r>
-              <w:rPr>
-                <w:rFonts w:eastAsia="Times New Roman" w:cs="Times New Roman" w:ascii="Times New Roman" w:hAnsi="Times New Roman"/>
-                <w:sz w:val="28"/>
-                <w:szCs w:val="28"/>
-              </w:rPr>
-              <w:t>0</w:t>
-            </w:r>
-            <w:r>
-              <w:rPr>
-                <w:rFonts w:eastAsia="Times New Roman" w:cs="Times New Roman" w:ascii="Times New Roman" w:hAnsi="Times New Roman"/>
-                <w:sz w:val="28"/>
-                <w:szCs w:val="28"/>
-              </w:rPr>
-              <w:t>.</w:t>
-            </w:r>
-            <w:r>
-              <w:rPr>
-                <w:rFonts w:eastAsia="Times New Roman" w:cs="Times New Roman" w:ascii="Times New Roman" w:hAnsi="Times New Roman"/>
-                <w:sz w:val="28"/>
-                <w:szCs w:val="28"/>
-              </w:rPr>
-              <w:t>34</w:t>
+              <w:t>90.34</w:t>
             </w:r>
           </w:p>
         </w:tc>
@@ -3367,15 +3324,7 @@
                 <w:sz w:val="28"/>
                 <w:szCs w:val="28"/>
               </w:rPr>
-              <w:t>83</w:t>
-            </w:r>
-            <w:r>
-              <w:rPr>
-                <w:rFonts w:eastAsia="Times New Roman" w:cs="Times New Roman" w:ascii="Times New Roman" w:hAnsi="Times New Roman"/>
-                <w:sz w:val="28"/>
-                <w:szCs w:val="28"/>
-              </w:rPr>
-              <w:t>.6</w:t>
+              <w:t>83.6</w:t>
             </w:r>
           </w:p>
         </w:tc>
@@ -3399,31 +3348,7 @@
                 <w:sz w:val="28"/>
                 <w:szCs w:val="28"/>
               </w:rPr>
-              <w:t>8</w:t>
-            </w:r>
-            <w:r>
-              <w:rPr>
-                <w:rFonts w:eastAsia="Times New Roman" w:cs="Times New Roman" w:ascii="Times New Roman" w:hAnsi="Times New Roman"/>
-                <w:sz w:val="28"/>
-                <w:szCs w:val="28"/>
-              </w:rPr>
-              <w:t>6</w:t>
-            </w:r>
-            <w:r>
-              <w:rPr>
-                <w:rFonts w:eastAsia="Times New Roman" w:cs="Times New Roman" w:ascii="Times New Roman" w:hAnsi="Times New Roman"/>
-                <w:sz w:val="28"/>
-                <w:szCs w:val="28"/>
-              </w:rPr>
-              <w:t>.</w:t>
-            </w:r>
-            <w:r>
-              <w:rPr>
-                <w:rFonts w:eastAsia="Times New Roman" w:cs="Times New Roman" w:ascii="Times New Roman" w:hAnsi="Times New Roman"/>
-                <w:sz w:val="28"/>
-                <w:szCs w:val="28"/>
-              </w:rPr>
-              <w:t>84</w:t>
+              <w:t>86.84</w:t>
             </w:r>
           </w:p>
         </w:tc>
@@ -3672,7 +3597,6 @@
     <w:rPrDefault>
       <w:rPr>
         <w:rFonts w:ascii="Calibri" w:hAnsi="Calibri" w:eastAsia="Calibri" w:cs="" w:asciiTheme="minorHAnsi" w:cstheme="minorBidi" w:eastAsiaTheme="minorHAnsi" w:hAnsiTheme="minorHAnsi"/>
-        <w:sz w:val="24"/>
         <w:szCs w:val="24"/>
         <w:lang w:val="en-US" w:eastAsia="en-US" w:bidi="ar-SA"/>
       </w:rPr>
@@ -4131,6 +4055,15 @@
       <w:szCs w:val="28"/>
     </w:rPr>
   </w:style>
+  <w:style w:type="character" w:styleId="ListLabel2">
+    <w:name w:val="ListLabel 2"/>
+    <w:qFormat/>
+    <w:rPr>
+      <w:rFonts w:ascii="Times New Roman" w:hAnsi="Times New Roman" w:eastAsia="Times New Roman" w:cs="Times New Roman"/>
+      <w:sz w:val="28"/>
+      <w:szCs w:val="28"/>
+    </w:rPr>
+  </w:style>
   <w:style w:type="paragraph" w:styleId="Heading">
     <w:name w:val="Heading"/>
     <w:basedOn w:val="Normal"/>

</xml_diff>